<commit_message>
Added tests/Queries2-2.txt for Follows* and Parent* relationships. Modified Documentation for Test Cases.docx.
</commit_message>
<xml_diff>
--- a/Documentation for Test Cases.docx
+++ b/Documentation for Test Cases.docx
@@ -185,23 +185,7 @@
           <w:rFonts w:ascii="Calibri" w:hAnsi="Calibri" w:cs="Calibri"/>
           <w:color w:val="00000A"/>
         </w:rPr>
-        <w:t xml:space="preserve">PKB: AST, </w:t>
-      </w:r>
-      <w:proofErr w:type="spellStart"/>
-      <w:r>
-        <w:rPr>
-          <w:rFonts w:ascii="Calibri" w:hAnsi="Calibri" w:cs="Calibri"/>
-          <w:color w:val="00000A"/>
-        </w:rPr>
-        <w:t>VarTable</w:t>
-      </w:r>
-      <w:proofErr w:type="spellEnd"/>
-      <w:r>
-        <w:rPr>
-          <w:rFonts w:ascii="Calibri" w:hAnsi="Calibri" w:cs="Calibri"/>
-          <w:color w:val="00000A"/>
-        </w:rPr>
-        <w:t>, Follows, Parent</w:t>
+        <w:t>PKB: AST, VarTable, Follows, Parent</w:t>
       </w:r>
     </w:p>
     <w:p>
@@ -297,23 +281,7 @@
           <w:rFonts w:ascii="Calibri" w:hAnsi="Calibri" w:cs="Calibri"/>
           <w:color w:val="00000A"/>
         </w:rPr>
-        <w:t xml:space="preserve">PKB: AST, </w:t>
-      </w:r>
-      <w:proofErr w:type="spellStart"/>
-      <w:r>
-        <w:rPr>
-          <w:rFonts w:ascii="Calibri" w:hAnsi="Calibri" w:cs="Calibri"/>
-          <w:color w:val="00000A"/>
-        </w:rPr>
-        <w:t>VarTable</w:t>
-      </w:r>
-      <w:proofErr w:type="spellEnd"/>
-      <w:r>
-        <w:rPr>
-          <w:rFonts w:ascii="Calibri" w:hAnsi="Calibri" w:cs="Calibri"/>
-          <w:color w:val="00000A"/>
-        </w:rPr>
-        <w:t>, Follows, Parent</w:t>
+        <w:t>PKB: AST, VarTable, Follows, Parent</w:t>
       </w:r>
     </w:p>
     <w:p>
@@ -390,23 +358,7 @@
           <w:rFonts w:ascii="Calibri" w:hAnsi="Calibri" w:cs="Calibri"/>
           <w:color w:val="00000A"/>
         </w:rPr>
-        <w:t xml:space="preserve">PKB: AST, </w:t>
-      </w:r>
-      <w:proofErr w:type="spellStart"/>
-      <w:r>
-        <w:rPr>
-          <w:rFonts w:ascii="Calibri" w:hAnsi="Calibri" w:cs="Calibri"/>
-          <w:color w:val="00000A"/>
-        </w:rPr>
-        <w:t>VarTable</w:t>
-      </w:r>
-      <w:proofErr w:type="spellEnd"/>
-      <w:r>
-        <w:rPr>
-          <w:rFonts w:ascii="Calibri" w:hAnsi="Calibri" w:cs="Calibri"/>
-          <w:color w:val="00000A"/>
-        </w:rPr>
-        <w:t>, Follows, Parent, Modifies and Uses (for statements);</w:t>
+        <w:t>PKB: AST, VarTable, Follows, Parent, Modifies and Uses (for statements);</w:t>
       </w:r>
     </w:p>
     <w:p>
@@ -523,13 +475,8 @@
         <w:t>which</w:t>
       </w:r>
       <w:r>
-        <w:t xml:space="preserve"> are case </w:t>
-      </w:r>
-      <w:proofErr w:type="gramStart"/>
-      <w:r>
-        <w:t>sensitive.</w:t>
-      </w:r>
-      <w:proofErr w:type="gramEnd"/>
+        <w:t xml:space="preserve"> are case sensitive.</w:t>
+      </w:r>
       <w:r>
         <w:t xml:space="preserve"> </w:t>
       </w:r>
@@ -547,7 +494,6 @@
       </w:r>
     </w:p>
     <w:p>
-      <w:proofErr w:type="gramStart"/>
       <w:r>
         <w:t xml:space="preserve">Required Test Inputs: </w:t>
       </w:r>
@@ -558,20 +504,11 @@
         <w:t xml:space="preserve">System </w:t>
       </w:r>
       <w:r>
-        <w:t xml:space="preserve">Testing of </w:t>
-      </w:r>
-      <w:proofErr w:type="spellStart"/>
-      <w:r>
-        <w:t>CodeParser</w:t>
-      </w:r>
-      <w:proofErr w:type="spellEnd"/>
-      <w:r>
-        <w:t>, PKB components and Quer</w:t>
+        <w:t>Testing of CodeParser, PKB components and Quer</w:t>
       </w:r>
       <w:r>
         <w:t>y Processor and Query Evaluator.</w:t>
       </w:r>
-      <w:proofErr w:type="gramEnd"/>
     </w:p>
     <w:p>
       <w:r>
@@ -642,7 +579,6 @@
         </w:rPr>
         <w:t xml:space="preserve"> </w:t>
       </w:r>
-      <w:proofErr w:type="gramStart"/>
       <w:r>
         <w:rPr>
           <w:b/>
@@ -659,17 +595,18 @@
         <w:rPr>
           <w:b/>
         </w:rPr>
+        <w:t>, Queries2-3.txt</w:t>
+      </w:r>
+      <w:bookmarkStart w:id="1" w:name="_GoBack"/>
+      <w:bookmarkEnd w:id="1"/>
+      <w:r>
+        <w:rPr>
+          <w:b/>
+        </w:rPr>
         <w:br/>
       </w:r>
       <w:r>
-        <w:t>Source2</w:t>
-      </w:r>
-      <w:r>
-        <w:t>.txt</w:t>
-      </w:r>
-      <w:proofErr w:type="gramEnd"/>
-      <w:r>
-        <w:t xml:space="preserve"> </w:t>
+        <w:t xml:space="preserve">Source2.txt </w:t>
       </w:r>
       <w:r>
         <w:t xml:space="preserve">Purpose: </w:t>
@@ -687,10 +624,7 @@
     </w:p>
     <w:p>
       <w:r>
-        <w:t>Queries2-1.txt</w:t>
-      </w:r>
-      <w:r>
-        <w:t xml:space="preserve"> </w:t>
+        <w:t xml:space="preserve">Queries2-1.txt </w:t>
       </w:r>
       <w:r>
         <w:t xml:space="preserve">Purpose: </w:t>
@@ -730,30 +664,39 @@
       <w:r>
         <w:br/>
       </w:r>
-      <w:bookmarkStart w:id="1" w:name="_GoBack"/>
-      <w:bookmarkEnd w:id="1"/>
       <w:r>
         <w:t xml:space="preserve">Queries will include Follows* and Parent* relationships too. </w:t>
       </w:r>
     </w:p>
     <w:p>
-      <w:proofErr w:type="gramStart"/>
+      <w:r>
+        <w:t>Queries2-3</w:t>
+      </w:r>
+      <w:r>
+        <w:t xml:space="preserve">.txt Purpose: </w:t>
+      </w:r>
+      <w:r>
+        <w:br/>
+      </w:r>
+      <w:r>
+        <w:t xml:space="preserve">Meaningless Queries. </w:t>
+      </w:r>
+    </w:p>
+    <w:p>
+      <w:pPr>
+        <w:rPr>
+          <w:b/>
+        </w:rPr>
+      </w:pPr>
+    </w:p>
+    <w:p>
       <w:r>
         <w:t xml:space="preserve">Required Test Inputs: </w:t>
       </w:r>
       <w:r>
         <w:br/>
-        <w:t xml:space="preserve">System Testing of </w:t>
-      </w:r>
-      <w:proofErr w:type="spellStart"/>
-      <w:r>
-        <w:t>CodeParser</w:t>
-      </w:r>
-      <w:proofErr w:type="spellEnd"/>
-      <w:r>
-        <w:t>, PKB components and Query Processor and Query Evaluator.</w:t>
-      </w:r>
-      <w:proofErr w:type="gramEnd"/>
+        <w:t>System Testing of CodeParser, PKB components and Query Processor and Query Evaluator.</w:t>
+      </w:r>
     </w:p>
     <w:p>
       <w:r>
@@ -774,25 +717,13 @@
           <w:b/>
           <w:sz w:val="28"/>
         </w:rPr>
-        <w:t xml:space="preserve">teration </w:t>
-      </w:r>
-      <w:proofErr w:type="gramStart"/>
-      <w:r>
-        <w:rPr>
-          <w:b/>
-          <w:sz w:val="28"/>
-        </w:rPr>
-        <w:t>3</w:t>
+        <w:t>teration 3</w:t>
       </w:r>
       <w:r>
         <w:br/>
       </w:r>
       <w:r>
-        <w:t>Source01.txt,</w:t>
-      </w:r>
-      <w:proofErr w:type="gramEnd"/>
-      <w:r>
-        <w:t xml:space="preserve"> Queries01.txt</w:t>
+        <w:t>Source01.txt, Queries01.txt</w:t>
       </w:r>
       <w:r>
         <w:br/>
@@ -1010,21 +941,12 @@
           <w:color w:val="00000A"/>
         </w:rPr>
       </w:pPr>
-      <w:proofErr w:type="gramStart"/>
-      <w:r>
-        <w:rPr>
-          <w:rFonts w:ascii="Calibri" w:hAnsi="Calibri" w:cs="Calibri"/>
-          <w:color w:val="00000A"/>
-        </w:rPr>
-        <w:t>diagrams</w:t>
-      </w:r>
-      <w:proofErr w:type="gramEnd"/>
-      <w:r>
-        <w:rPr>
-          <w:rFonts w:ascii="Calibri" w:hAnsi="Calibri" w:cs="Calibri"/>
-          <w:color w:val="00000A"/>
-        </w:rPr>
-        <w:t xml:space="preserve"> to plan integration testing and indicate which integrations you have tested.</w:t>
+      <w:r>
+        <w:rPr>
+          <w:rFonts w:ascii="Calibri" w:hAnsi="Calibri" w:cs="Calibri"/>
+          <w:color w:val="00000A"/>
+        </w:rPr>
+        <w:t>diagrams to plan integration testing and indicate which integrations you have tested.</w:t>
       </w:r>
     </w:p>
     <w:p>
@@ -1197,21 +1119,12 @@
           <w:color w:val="00000A"/>
         </w:rPr>
       </w:pPr>
-      <w:proofErr w:type="gramStart"/>
-      <w:r>
-        <w:rPr>
-          <w:rFonts w:ascii="Calibri" w:hAnsi="Calibri" w:cs="Calibri"/>
-          <w:color w:val="00000A"/>
-        </w:rPr>
-        <w:t>input</w:t>
-      </w:r>
-      <w:proofErr w:type="gramEnd"/>
-      <w:r>
-        <w:rPr>
-          <w:rFonts w:ascii="Calibri" w:hAnsi="Calibri" w:cs="Calibri"/>
-          <w:color w:val="00000A"/>
-        </w:rPr>
-        <w:t xml:space="preserve"> must be fed to this test case.</w:t>
+      <w:r>
+        <w:rPr>
+          <w:rFonts w:ascii="Calibri" w:hAnsi="Calibri" w:cs="Calibri"/>
+          <w:color w:val="00000A"/>
+        </w:rPr>
+        <w:t>input must be fed to this test case.</w:t>
       </w:r>
     </w:p>
     <w:p>

</xml_diff>